<commit_message>
change about cover letter
</commit_message>
<xml_diff>
--- a/CV/OrtizPinzonCoverLetter.docx
+++ b/CV/OrtizPinzonCoverLetter.docx
@@ -4,127 +4,16 @@
   <w:body>
     <w:p>
       <w:pPr>
-        <w:jc w:val="center"/>
-        <w:rPr>
-          <w:b/>
-          <w:bCs/>
+        <w:jc w:val="both"/>
+        <w:rPr>
           <w:lang w:val="en-US"/>
         </w:rPr>
       </w:pPr>
       <w:r>
         <w:rPr>
-          <w:b/>
-          <w:bCs/>
-          <w:lang w:val="en-US"/>
-        </w:rPr>
-        <w:t>COVER LETTER</w:t>
-      </w:r>
-    </w:p>
-    <w:p>
-      <w:pPr>
-        <w:rPr>
-          <w:color w:val="FF0000"/>
-          <w:lang w:val="en-US"/>
-        </w:rPr>
-      </w:pPr>
-      <w:r>
-        <w:rPr>
-          <w:color w:val="FF0000"/>
-          <w:lang w:val="en-US"/>
-        </w:rPr>
-        <w:t>[Recipient's Name]</w:t>
-      </w:r>
-    </w:p>
-    <w:p>
-      <w:pPr>
-        <w:rPr>
-          <w:color w:val="FF0000"/>
-          <w:lang w:val="en-US"/>
-        </w:rPr>
-      </w:pPr>
-      <w:r>
-        <w:rPr>
-          <w:color w:val="FF0000"/>
-          <w:lang w:val="en-US"/>
-        </w:rPr>
-        <w:t>[Recipient's Job Title]</w:t>
-      </w:r>
-    </w:p>
-    <w:p>
-      <w:pPr>
-        <w:rPr>
-          <w:color w:val="FF0000"/>
-          <w:lang w:val="en-US"/>
-        </w:rPr>
-      </w:pPr>
-      <w:r>
-        <w:rPr>
-          <w:color w:val="FF0000"/>
-          <w:lang w:val="en-US"/>
-        </w:rPr>
-        <w:t>[Company Name]</w:t>
-      </w:r>
-    </w:p>
-    <w:p>
-      <w:pPr>
-        <w:rPr>
-          <w:color w:val="FF0000"/>
-          <w:lang w:val="en-US"/>
-        </w:rPr>
-      </w:pPr>
-      <w:r>
-        <w:rPr>
-          <w:color w:val="FF0000"/>
-          <w:lang w:val="en-US"/>
-        </w:rPr>
-        <w:t>[Company Address]</w:t>
-      </w:r>
-    </w:p>
-    <w:p>
-      <w:pPr>
-        <w:rPr>
-          <w:color w:val="FF0000"/>
-          <w:lang w:val="en-US"/>
-        </w:rPr>
-      </w:pPr>
-      <w:r>
-        <w:rPr>
-          <w:color w:val="FF0000"/>
-          <w:lang w:val="en-US"/>
-        </w:rPr>
-        <w:t>[City, State, ZIP Code]</w:t>
-      </w:r>
-    </w:p>
-    <w:p>
-      <w:pPr>
-        <w:rPr>
-          <w:lang w:val="en-US"/>
-        </w:rPr>
-      </w:pPr>
-      <w:r>
-        <w:rPr>
-          <w:lang w:val="en-US"/>
-        </w:rPr>
-        <w:t>Dear</w:t>
-      </w:r>
-      <w:r>
-        <w:rPr>
-          <w:lang w:val="en-US"/>
-        </w:rPr>
-        <w:t xml:space="preserve"> </w:t>
-      </w:r>
-      <w:r>
-        <w:rPr>
-          <w:color w:val="FF0000"/>
-          <w:lang w:val="en-US"/>
-        </w:rPr>
-        <w:t>[Recipient’s Name]</w:t>
-      </w:r>
-      <w:r>
-        <w:rPr>
-          <w:lang w:val="en-US"/>
-        </w:rPr>
-        <w:t>,</w:t>
+          <w:lang w:val="en-US"/>
+        </w:rPr>
+        <w:t>Dear [Person or company]:</w:t>
       </w:r>
     </w:p>
     <w:p>
@@ -138,57 +27,13 @@
         <w:rPr>
           <w:lang w:val="en-US"/>
         </w:rPr>
-        <w:t>I</w:t>
-      </w:r>
-      <w:r>
-        <w:rPr>
-          <w:lang w:val="en-US"/>
-        </w:rPr>
-        <w:t>’</w:t>
-      </w:r>
-      <w:r>
-        <w:rPr>
-          <w:lang w:val="en-US"/>
-        </w:rPr>
-        <w:t xml:space="preserve">m writing to express my strong interest in the </w:t>
-      </w:r>
-      <w:r>
-        <w:rPr>
-          <w:color w:val="FF0000"/>
-          <w:lang w:val="en-US"/>
-        </w:rPr>
-        <w:t>[Position Name]</w:t>
-      </w:r>
-      <w:r>
-        <w:rPr>
-          <w:lang w:val="en-US"/>
-        </w:rPr>
-        <w:t xml:space="preserve"> opportunity at </w:t>
-      </w:r>
-      <w:r>
-        <w:rPr>
-          <w:color w:val="FF0000"/>
-          <w:lang w:val="en-US"/>
-        </w:rPr>
-        <w:t>[Company Name]</w:t>
-      </w:r>
-      <w:r>
-        <w:rPr>
-          <w:lang w:val="en-US"/>
-        </w:rPr>
-        <w:t xml:space="preserve"> as advertised. With 18 years of experience as a Software Developer across diverse technologies, I</w:t>
-      </w:r>
-      <w:r>
-        <w:rPr>
-          <w:lang w:val="en-US"/>
-        </w:rPr>
-        <w:t>’</w:t>
-      </w:r>
-      <w:r>
-        <w:rPr>
-          <w:lang w:val="en-US"/>
-        </w:rPr>
-        <w:t>ve honed my skills and expertise, now focused on the Microsoft Framework .NET. My career journey has equipped me with comprehensive knowledge in all facets of software development, management, and process optimization.</w:t>
+        <w:t xml:space="preserve">I’m writing to apply for the [position] at [Company]. I believe my extensive experience and education make me a strong </w:t>
+      </w:r>
+      <w:r>
+        <w:rPr>
+          <w:lang w:val="en-US"/>
+        </w:rPr>
+        <w:t>candidate.</w:t>
       </w:r>
     </w:p>
     <w:p>
@@ -202,19 +47,19 @@
         <w:rPr>
           <w:lang w:val="en-US"/>
         </w:rPr>
-        <w:t>Throughout my career, I</w:t>
-      </w:r>
-      <w:r>
-        <w:rPr>
-          <w:lang w:val="en-US"/>
-        </w:rPr>
-        <w:t>’</w:t>
-      </w:r>
-      <w:r>
-        <w:rPr>
-          <w:lang w:val="en-US"/>
-        </w:rPr>
-        <w:t>ve consistently demonstrated a proactive, responsible, and committed approach to achieving ambitious objectives in IT project design and implementation. My background reflects a profound ability to enhance, automate, and optimize technologies across various domains, whether technical, operational, or administrative.</w:t>
+        <w:t xml:space="preserve">I graduated with a master’s degree in software and computer Systems Engineering from the Universidad Internacional de la Rioja – UNIR and degree systems engineering from Universidad del Tolima. Subsequently, I worked for twelve </w:t>
+      </w:r>
+      <w:r>
+        <w:rPr>
+          <w:lang w:val="en-US"/>
+        </w:rPr>
+        <w:t>years</w:t>
+      </w:r>
+      <w:r>
+        <w:rPr>
+          <w:lang w:val="en-US"/>
+        </w:rPr>
+        <w:t>. I am currently working at Claro – Globalhitss.</w:t>
       </w:r>
     </w:p>
     <w:p>
@@ -228,228 +73,48 @@
         <w:rPr>
           <w:lang w:val="en-US"/>
         </w:rPr>
-        <w:t xml:space="preserve">My most recent role at </w:t>
-      </w:r>
-      <w:proofErr w:type="spellStart"/>
-      <w:r>
-        <w:rPr>
-          <w:lang w:val="en-US"/>
-        </w:rPr>
-        <w:t>GlobalHitss</w:t>
-      </w:r>
-      <w:proofErr w:type="spellEnd"/>
-      <w:r>
-        <w:rPr>
-          <w:lang w:val="en-US"/>
-        </w:rPr>
-        <w:t>-Claro Colombia</w:t>
-      </w:r>
-      <w:r>
-        <w:rPr>
-          <w:lang w:val="en-US"/>
-        </w:rPr>
-        <w:t xml:space="preserve"> allowed me to contribute significantly to Claro Colombia's business core, optimizing sales channels for cellular and local telephony. My expertise in technologies like Angular, Visual Basic .NET, C#, and Oracle played a pivotal role in the successful implementation of this initiative across 5,000 call centers nationwide.</w:t>
-      </w:r>
-    </w:p>
-    <w:p>
-      <w:pPr>
-        <w:jc w:val="both"/>
-        <w:rPr>
-          <w:lang w:val="en-US"/>
-        </w:rPr>
-      </w:pPr>
-      <w:r>
-        <w:rPr>
-          <w:lang w:val="en-US"/>
-        </w:rPr>
-        <w:t xml:space="preserve">I also bring valuable academic experience, having served as a part-time teacher at </w:t>
-      </w:r>
-      <w:proofErr w:type="spellStart"/>
-      <w:r>
-        <w:rPr>
-          <w:lang w:val="en-US"/>
-        </w:rPr>
-        <w:t>Corporación</w:t>
-      </w:r>
-      <w:proofErr w:type="spellEnd"/>
+        <w:t>Details about my education and experience are in the attached resume</w:t>
+      </w:r>
       <w:r>
         <w:rPr>
           <w:lang w:val="en-US"/>
         </w:rPr>
         <w:t xml:space="preserve"> </w:t>
       </w:r>
-      <w:proofErr w:type="spellStart"/>
-      <w:r>
-        <w:rPr>
-          <w:lang w:val="en-US"/>
-        </w:rPr>
-        <w:t>Universitaria</w:t>
-      </w:r>
-      <w:proofErr w:type="spellEnd"/>
-      <w:r>
-        <w:rPr>
-          <w:lang w:val="en-US"/>
-        </w:rPr>
-        <w:t xml:space="preserve"> </w:t>
-      </w:r>
-      <w:proofErr w:type="spellStart"/>
-      <w:r>
-        <w:rPr>
-          <w:lang w:val="en-US"/>
-        </w:rPr>
-        <w:t>Republicana</w:t>
-      </w:r>
-      <w:proofErr w:type="spellEnd"/>
-      <w:r>
-        <w:rPr>
-          <w:lang w:val="en-US"/>
-        </w:rPr>
-        <w:t>. I imparted programming principles to advanced courses, earning recognition for applications involving Computer Vision (CV) and face recognition techniques using C#, Java, Python, and OpenCV.</w:t>
-      </w:r>
-    </w:p>
-    <w:p>
-      <w:pPr>
-        <w:jc w:val="both"/>
-        <w:rPr>
-          <w:lang w:val="en-US"/>
-        </w:rPr>
-      </w:pPr>
-      <w:r>
-        <w:rPr>
-          <w:lang w:val="en-US"/>
-        </w:rPr>
-        <w:t xml:space="preserve">I possess a wide array of programming languages, including Visual Basic 6, Visual Basic .NET, C#, and C++. My proficiency extends to tools like Angular, Azure, </w:t>
-      </w:r>
-      <w:proofErr w:type="spellStart"/>
-      <w:r>
-        <w:rPr>
-          <w:lang w:val="en-US"/>
-        </w:rPr>
-        <w:t>UIPath</w:t>
-      </w:r>
-      <w:proofErr w:type="spellEnd"/>
-      <w:r>
-        <w:rPr>
-          <w:lang w:val="en-US"/>
-        </w:rPr>
-        <w:t xml:space="preserve">, and databases like SQL Server, Oracle, and Azure SQL. Fluent in Portuguese and with intermediate proficiency in English, I hold certifications in RPA Infrastructure </w:t>
-      </w:r>
-      <w:proofErr w:type="spellStart"/>
-      <w:r>
-        <w:rPr>
-          <w:lang w:val="en-US"/>
-        </w:rPr>
-        <w:t>UIPath</w:t>
-      </w:r>
-      <w:proofErr w:type="spellEnd"/>
-      <w:r>
-        <w:rPr>
-          <w:lang w:val="en-US"/>
-        </w:rPr>
-        <w:t xml:space="preserve">, RPA Solution Architect </w:t>
-      </w:r>
-      <w:proofErr w:type="spellStart"/>
-      <w:r>
-        <w:rPr>
-          <w:lang w:val="en-US"/>
-        </w:rPr>
-        <w:t>UIPath</w:t>
-      </w:r>
-      <w:proofErr w:type="spellEnd"/>
-      <w:r>
-        <w:rPr>
-          <w:lang w:val="en-US"/>
-        </w:rPr>
-        <w:t>, ITIL Foundationv3, and SharePoint 2007/2010.</w:t>
-      </w:r>
-    </w:p>
-    <w:p>
-      <w:pPr>
-        <w:jc w:val="both"/>
-        <w:rPr>
-          <w:lang w:val="en-US"/>
-        </w:rPr>
-      </w:pPr>
-      <w:r>
-        <w:rPr>
-          <w:lang w:val="en-US"/>
-        </w:rPr>
-        <w:t xml:space="preserve">My educational background includes a specialized technology degree in database management and security from </w:t>
-      </w:r>
-      <w:proofErr w:type="spellStart"/>
-      <w:r>
-        <w:rPr>
-          <w:lang w:val="en-US"/>
-        </w:rPr>
-        <w:t>Servicio</w:t>
-      </w:r>
-      <w:proofErr w:type="spellEnd"/>
-      <w:r>
-        <w:rPr>
-          <w:lang w:val="en-US"/>
-        </w:rPr>
-        <w:t xml:space="preserve"> Nacional de </w:t>
-      </w:r>
-      <w:proofErr w:type="spellStart"/>
-      <w:r>
-        <w:rPr>
-          <w:lang w:val="en-US"/>
-        </w:rPr>
-        <w:t>Aprendizaje</w:t>
-      </w:r>
-      <w:proofErr w:type="spellEnd"/>
-      <w:r>
-        <w:rPr>
-          <w:lang w:val="en-US"/>
-        </w:rPr>
-        <w:t xml:space="preserve"> (SENA), an MSc in Software and Computer System Engineering from Universidad Internacional de la Rioja, and a Systems Engineer degree from Universidad del Tolima.</w:t>
-      </w:r>
-    </w:p>
-    <w:p>
-      <w:pPr>
-        <w:jc w:val="both"/>
-        <w:rPr>
-          <w:lang w:val="en-US"/>
-        </w:rPr>
-      </w:pPr>
-      <w:r>
-        <w:rPr>
-          <w:lang w:val="en-US"/>
-        </w:rPr>
-        <w:t>I</w:t>
-      </w:r>
-      <w:r>
-        <w:rPr>
-          <w:lang w:val="en-US"/>
-        </w:rPr>
-        <w:t>’m</w:t>
-      </w:r>
-      <w:r>
-        <w:rPr>
-          <w:lang w:val="en-US"/>
-        </w:rPr>
-        <w:t xml:space="preserve"> enthusiastic about the prospect of contributing my expertise to </w:t>
-      </w:r>
-      <w:r>
-        <w:rPr>
-          <w:color w:val="FF0000"/>
-          <w:lang w:val="en-US"/>
-        </w:rPr>
-        <w:t>[Company Name]</w:t>
-      </w:r>
-      <w:r>
-        <w:rPr>
-          <w:lang w:val="en-US"/>
-        </w:rPr>
-        <w:t>'s innovative projects. For a comprehensive overview of my career, please visit my LinkedIn profile:</w:t>
-      </w:r>
-      <w:r>
-        <w:rPr>
-          <w:lang w:val="en-US"/>
-        </w:rPr>
-        <w:t xml:space="preserve"> </w:t>
+      <w:r>
+        <w:rPr>
+          <w:lang w:val="en-US"/>
+        </w:rPr>
+        <w:t>currículum vitae</w:t>
+      </w:r>
+      <w:r>
+        <w:rPr>
+          <w:lang w:val="en-US"/>
+        </w:rPr>
+        <w:t xml:space="preserve"> or in </w:t>
+      </w:r>
+      <w:r>
+        <w:rPr>
+          <w:lang w:val="en-US"/>
+        </w:rPr>
+        <w:t>(</w:t>
       </w:r>
       <w:hyperlink r:id="rId4" w:history="1">
+        <w:r>
+          <w:rPr>
+            <w:rStyle w:val="Hipervnculo"/>
+            <w:lang w:val="en-US"/>
+          </w:rPr>
+          <w:t>https://oscardo.github.io</w:t>
+        </w:r>
+      </w:hyperlink>
+      <w:r>
+        <w:rPr>
+          <w:lang w:val="en-US"/>
+        </w:rPr>
+        <w:t xml:space="preserve"> or </w:t>
+      </w:r>
+      <w:hyperlink r:id="rId5" w:history="1">
         <w:r>
           <w:rPr>
             <w:rStyle w:val="Hipervnculo"/>
@@ -462,7 +127,13 @@
         <w:rPr>
           <w:lang w:val="en-US"/>
         </w:rPr>
-        <w:t xml:space="preserve"> </w:t>
+        <w:t>)</w:t>
+      </w:r>
+      <w:r>
+        <w:rPr>
+          <w:lang w:val="en-US"/>
+        </w:rPr>
+        <w:t xml:space="preserve"> Thank you for considering my application. I hope to hear from you soon.</w:t>
       </w:r>
     </w:p>
     <w:p>
@@ -476,7 +147,7 @@
         <w:rPr>
           <w:lang w:val="en-US"/>
         </w:rPr>
-        <w:t>Thank you for considering my application. I look forward to the opportunity for further discussion.</w:t>
+        <w:t>Sincerely,</w:t>
       </w:r>
     </w:p>
     <w:p>
@@ -490,7 +161,7 @@
         <w:rPr>
           <w:lang w:val="en-US"/>
         </w:rPr>
-        <w:t>Sincerely,</w:t>
+        <w:t>Oscar Eduardo Ortiz Pinzón</w:t>
       </w:r>
     </w:p>
     <w:p>
@@ -500,146 +171,16 @@
           <w:lang w:val="en-US"/>
         </w:rPr>
       </w:pPr>
-    </w:p>
-    <w:p>
-      <w:pPr>
-        <w:jc w:val="both"/>
-        <w:rPr>
-          <w:lang w:val="en-US"/>
-        </w:rPr>
-      </w:pPr>
-      <w:r>
-        <w:rPr>
-          <w:lang w:val="en-US"/>
-        </w:rPr>
-        <w:t>Oscar Eduardo Ortiz Pinzón</w:t>
-      </w:r>
-    </w:p>
-    <w:p>
-      <w:pPr>
-        <w:rPr>
-          <w:lang w:val="en-US"/>
-        </w:rPr>
-      </w:pPr>
-      <w:r>
-        <w:rPr>
-          <w:lang w:val="en-US"/>
-        </w:rPr>
-        <w:t xml:space="preserve">Address: Cr 113 # 83ª – 61 Int 6 </w:t>
-      </w:r>
-      <w:proofErr w:type="spellStart"/>
-      <w:r>
-        <w:rPr>
-          <w:lang w:val="en-US"/>
-        </w:rPr>
-        <w:t>Apto</w:t>
-      </w:r>
-      <w:proofErr w:type="spellEnd"/>
-      <w:r>
-        <w:rPr>
-          <w:lang w:val="en-US"/>
-        </w:rPr>
-        <w:t xml:space="preserve"> 504, Bogotá - </w:t>
-      </w:r>
-      <w:proofErr w:type="spellStart"/>
-      <w:r>
-        <w:rPr>
-          <w:lang w:val="en-US"/>
-        </w:rPr>
-        <w:t>Colomba</w:t>
-      </w:r>
-      <w:proofErr w:type="spellEnd"/>
-    </w:p>
-    <w:p>
-      <w:pPr>
-        <w:rPr>
-          <w:lang w:val="en-US"/>
-        </w:rPr>
-      </w:pPr>
-      <w:r>
-        <w:rPr>
-          <w:lang w:val="en-US"/>
-        </w:rPr>
-        <w:t xml:space="preserve">Email: </w:t>
-      </w:r>
-      <w:hyperlink r:id="rId5" w:history="1">
-        <w:r>
-          <w:rPr>
-            <w:rStyle w:val="Hipervnculo"/>
-            <w:lang w:val="en-US"/>
-          </w:rPr>
-          <w:t>Oscardo2000@gmail.com</w:t>
-        </w:r>
-      </w:hyperlink>
-      <w:r>
-        <w:rPr>
-          <w:lang w:val="en-US"/>
-        </w:rPr>
-        <w:t xml:space="preserve"> </w:t>
-      </w:r>
-      <w:r>
-        <w:rPr>
-          <w:lang w:val="en-US"/>
-        </w:rPr>
-        <w:t>–</w:t>
-      </w:r>
-      <w:r>
-        <w:rPr>
-          <w:lang w:val="en-US"/>
-        </w:rPr>
-        <w:t xml:space="preserve"> Ph</w:t>
-      </w:r>
-      <w:r>
-        <w:rPr>
-          <w:lang w:val="en-US"/>
-        </w:rPr>
-        <w:t xml:space="preserve">one: </w:t>
-      </w:r>
-      <w:r>
-        <w:rPr>
-          <w:lang w:val="en-US"/>
-        </w:rPr>
-        <w:t>+57 3004642976</w:t>
-      </w:r>
-    </w:p>
-    <w:p>
-      <w:pPr>
-        <w:jc w:val="both"/>
-        <w:rPr>
-          <w:lang w:val="en-US"/>
-        </w:rPr>
-      </w:pPr>
-      <w:r>
-        <w:rPr>
-          <w:lang w:val="en-US"/>
-        </w:rPr>
-        <w:t>Visit us</w:t>
-      </w:r>
-      <w:r>
-        <w:rPr>
-          <w:lang w:val="en-US"/>
-        </w:rPr>
-        <w:t xml:space="preserve">: </w:t>
-      </w:r>
-      <w:hyperlink r:id="rId6" w:history="1">
-        <w:r>
-          <w:rPr>
-            <w:rStyle w:val="Hipervnculo"/>
-            <w:lang w:val="en-US"/>
-          </w:rPr>
-          <w:t>https://oscardo.github.io/</w:t>
-        </w:r>
-      </w:hyperlink>
-      <w:r>
-        <w:rPr>
-          <w:lang w:val="en-US"/>
-        </w:rPr>
-        <w:t xml:space="preserve"> </w:t>
+      <w:r>
+        <w:rPr>
+          <w:lang w:val="en-US"/>
+        </w:rPr>
+        <w:t>Bogotá - Colombia</w:t>
       </w:r>
     </w:p>
     <w:sectPr>
       <w:pgSz w:w="12240" w:h="15840"/>
-      <w:pgMar w:top="720" w:right="720" w:bottom="720" w:left="720" w:header="708" w:footer="708" w:gutter="0"/>
+      <w:pgMar w:top="1417" w:right="1701" w:bottom="1417" w:left="1701" w:header="708" w:footer="708" w:gutter="0"/>
       <w:cols w:space="708"/>
       <w:docGrid w:linePitch="360"/>
     </w:sectPr>
@@ -653,9 +194,11 @@
     <w:rPrDefault>
       <w:rPr>
         <w:rFonts w:asciiTheme="minorHAnsi" w:eastAsiaTheme="minorHAnsi" w:hAnsiTheme="minorHAnsi" w:cstheme="minorBidi"/>
+        <w:kern w:val="2"/>
         <w:sz w:val="22"/>
         <w:szCs w:val="22"/>
         <w:lang w:val="es-CO" w:eastAsia="en-US" w:bidi="ar-SA"/>
+        <w14:ligatures w14:val="standardContextual"/>
       </w:rPr>
     </w:rPrDefault>
     <w:pPrDefault>
@@ -1073,12 +616,31 @@
     <w:semiHidden/>
     <w:unhideWhenUsed/>
   </w:style>
+  <w:style w:type="paragraph" w:styleId="NormalWeb">
+    <w:name w:val="Normal (Web)"/>
+    <w:basedOn w:val="Normal"/>
+    <w:uiPriority w:val="99"/>
+    <w:semiHidden/>
+    <w:unhideWhenUsed/>
+    <w:rsid w:val="00E4739F"/>
+    <w:pPr>
+      <w:spacing w:before="100" w:beforeAutospacing="1" w:after="100" w:afterAutospacing="1" w:line="240" w:lineRule="auto"/>
+    </w:pPr>
+    <w:rPr>
+      <w:rFonts w:ascii="Times New Roman" w:eastAsia="Times New Roman" w:hAnsi="Times New Roman" w:cs="Times New Roman"/>
+      <w:kern w:val="0"/>
+      <w:sz w:val="24"/>
+      <w:szCs w:val="24"/>
+      <w:lang w:eastAsia="es-CO"/>
+      <w14:ligatures w14:val="none"/>
+    </w:rPr>
+  </w:style>
   <w:style w:type="character" w:styleId="Hipervnculo">
     <w:name w:val="Hyperlink"/>
     <w:basedOn w:val="Fuentedeprrafopredeter"/>
     <w:uiPriority w:val="99"/>
     <w:unhideWhenUsed/>
-    <w:rsid w:val="00BA5E6B"/>
+    <w:rsid w:val="00E92720"/>
     <w:rPr>
       <w:color w:val="0563C1" w:themeColor="hyperlink"/>
       <w:u w:val="single"/>
@@ -1090,7 +652,7 @@
     <w:uiPriority w:val="99"/>
     <w:semiHidden/>
     <w:unhideWhenUsed/>
-    <w:rsid w:val="00BA5E6B"/>
+    <w:rsid w:val="00E92720"/>
     <w:rPr>
       <w:color w:val="605E5C"/>
       <w:shd w:val="clear" w:color="auto" w:fill="E1DFDD"/>

</xml_diff>